<commit_message>
Thiết kế dữ liệu
</commit_message>
<xml_diff>
--- a/Nhom_9_19520216_19520940_19520171.docx
+++ b/Nhom_9_19520216_19520940_19520171.docx
@@ -14630,36 +14630,6 @@
           <w:rFonts w:eastAsia="Times New Roman"/>
           <w:noProof w:val="0"/>
           <w:szCs w:val="26"/>
-          <w:lang w:eastAsia="vi-VN"/>
-        </w:rPr>
-      </w:pPr>
-    </w:p>
-    <w:p>
-      <w:pPr>
-        <w:tabs>
-          <w:tab w:val="left" w:pos="3420"/>
-        </w:tabs>
-        <w:spacing w:after="0"/>
-        <w:ind w:left="2552"/>
-        <w:rPr>
-          <w:rFonts w:eastAsia="Times New Roman"/>
-          <w:noProof w:val="0"/>
-          <w:szCs w:val="26"/>
-          <w:lang w:eastAsia="vi-VN"/>
-        </w:rPr>
-      </w:pPr>
-    </w:p>
-    <w:p>
-      <w:pPr>
-        <w:tabs>
-          <w:tab w:val="left" w:pos="3420"/>
-        </w:tabs>
-        <w:spacing w:after="0"/>
-        <w:ind w:left="2552"/>
-        <w:rPr>
-          <w:rFonts w:eastAsia="Times New Roman"/>
-          <w:noProof w:val="0"/>
-          <w:szCs w:val="26"/>
           <w:lang w:val="vi-VN" w:eastAsia="vi-VN"/>
         </w:rPr>
       </w:pPr>
@@ -14670,6 +14640,7 @@
           <w:szCs w:val="26"/>
           <w:lang w:val="vi-VN" w:eastAsia="vi-VN"/>
         </w:rPr>
+        <w:lastRenderedPageBreak/>
         <w:t xml:space="preserve">- </w:t>
       </w:r>
       <w:r>
@@ -15601,7 +15572,6 @@
           <w:szCs w:val="26"/>
           <w:lang w:val="vi-VN" w:eastAsia="vi-VN"/>
         </w:rPr>
-        <w:lastRenderedPageBreak/>
         <w:t xml:space="preserve">- </w:t>
       </w:r>
       <w:r>
@@ -15662,6 +15632,7 @@
           <w:szCs w:val="26"/>
           <w:lang w:val="vi-VN" w:eastAsia="vi-VN"/>
         </w:rPr>
+        <w:lastRenderedPageBreak/>
         <w:t xml:space="preserve">- </w:t>
       </w:r>
       <w:r>
@@ -16616,6 +16587,21 @@
     </w:p>
     <w:p>
       <w:pPr>
+        <w:tabs>
+          <w:tab w:val="left" w:pos="3420"/>
+        </w:tabs>
+        <w:spacing w:after="0"/>
+        <w:ind w:left="2552"/>
+        <w:rPr>
+          <w:rFonts w:eastAsia="Times New Roman"/>
+          <w:noProof w:val="0"/>
+          <w:szCs w:val="26"/>
+          <w:lang w:eastAsia="vi-VN"/>
+        </w:rPr>
+      </w:pPr>
+    </w:p>
+    <w:p>
+      <w:pPr>
         <w:pStyle w:val="ListParagraph"/>
         <w:numPr>
           <w:ilvl w:val="0"/>
@@ -17088,14 +17074,15 @@
       <w:r>
         <w:rPr>
           <w:rFonts w:eastAsia="Times New Roman"/>
+          <w:noProof w:val="0"/>
           <w:szCs w:val="26"/>
           <w:lang w:val="vi-VN" w:eastAsia="vi-VN"/>
         </w:rPr>
         <w:drawing>
-          <wp:inline distT="0" distB="0" distL="0" distR="0" wp14:anchorId="346D8BDA" wp14:editId="2E40C3E1">
-            <wp:extent cx="2858914" cy="904240"/>
-            <wp:effectExtent l="0" t="0" r="0" b="0"/>
-            <wp:docPr id="16" name="Picture 16"/>
+          <wp:inline distT="0" distB="0" distL="0" distR="0" wp14:anchorId="668496DB" wp14:editId="754F1133">
+            <wp:extent cx="2850908" cy="876370"/>
+            <wp:effectExtent l="0" t="0" r="6985" b="0"/>
+            <wp:docPr id="9" name="Picture 9"/>
             <wp:cNvGraphicFramePr>
               <a:graphicFrameLocks xmlns:a="http://schemas.openxmlformats.org/drawingml/2006/main" noChangeAspect="1"/>
             </wp:cNvGraphicFramePr>
@@ -17115,7 +17102,7 @@
                   <pic:spPr>
                     <a:xfrm>
                       <a:off x="0" y="0"/>
-                      <a:ext cx="2873449" cy="908837"/>
+                      <a:ext cx="2880775" cy="885551"/>
                     </a:xfrm>
                     <a:prstGeom prst="rect">
                       <a:avLst/>
@@ -17160,14 +17147,15 @@
       <w:r>
         <w:rPr>
           <w:rFonts w:eastAsia="Times New Roman"/>
+          <w:noProof w:val="0"/>
           <w:szCs w:val="26"/>
           <w:lang w:val="vi-VN" w:eastAsia="vi-VN"/>
         </w:rPr>
         <w:drawing>
-          <wp:inline distT="0" distB="0" distL="0" distR="0" wp14:anchorId="4156C462" wp14:editId="7D9819C3">
-            <wp:extent cx="5016995" cy="3926840"/>
-            <wp:effectExtent l="0" t="0" r="0" b="0"/>
-            <wp:docPr id="17" name="Picture 17"/>
+          <wp:inline distT="0" distB="0" distL="0" distR="0" wp14:anchorId="088C0D68" wp14:editId="106F88ED">
+            <wp:extent cx="5023339" cy="3960951"/>
+            <wp:effectExtent l="0" t="0" r="6350" b="1905"/>
+            <wp:docPr id="23" name="Picture 23"/>
             <wp:cNvGraphicFramePr>
               <a:graphicFrameLocks xmlns:a="http://schemas.openxmlformats.org/drawingml/2006/main" noChangeAspect="1"/>
             </wp:cNvGraphicFramePr>
@@ -17187,7 +17175,7 @@
                   <pic:spPr>
                     <a:xfrm>
                       <a:off x="0" y="0"/>
-                      <a:ext cx="5029749" cy="3936823"/>
+                      <a:ext cx="5034164" cy="3969487"/>
                     </a:xfrm>
                     <a:prstGeom prst="rect">
                       <a:avLst/>
@@ -17199,21 +17187,6 @@
           </wp:inline>
         </w:drawing>
       </w:r>
-    </w:p>
-    <w:p>
-      <w:pPr>
-        <w:tabs>
-          <w:tab w:val="left" w:pos="3420"/>
-        </w:tabs>
-        <w:spacing w:after="0"/>
-        <w:ind w:left="851"/>
-        <w:rPr>
-          <w:rFonts w:eastAsia="Times New Roman"/>
-          <w:noProof w:val="0"/>
-          <w:szCs w:val="26"/>
-          <w:lang w:val="vi-VN" w:eastAsia="vi-VN"/>
-        </w:rPr>
-      </w:pPr>
     </w:p>
     <w:p>
       <w:pPr>
@@ -17792,15 +17765,16 @@
       <w:r>
         <w:rPr>
           <w:rFonts w:eastAsia="Times New Roman"/>
+          <w:noProof w:val="0"/>
           <w:szCs w:val="26"/>
           <w:lang w:val="vi-VN" w:eastAsia="vi-VN"/>
         </w:rPr>
         <w:lastRenderedPageBreak/>
         <w:drawing>
-          <wp:inline distT="0" distB="0" distL="0" distR="0" wp14:anchorId="21E3563D" wp14:editId="0FC8D402">
-            <wp:extent cx="5026786" cy="5125720"/>
-            <wp:effectExtent l="0" t="0" r="2540" b="0"/>
-            <wp:docPr id="21" name="Picture 21"/>
+          <wp:inline distT="0" distB="0" distL="0" distR="0" wp14:anchorId="7104EE43" wp14:editId="1AE97CF4">
+            <wp:extent cx="5017477" cy="5099675"/>
+            <wp:effectExtent l="0" t="0" r="0" b="6350"/>
+            <wp:docPr id="27" name="Picture 27"/>
             <wp:cNvGraphicFramePr>
               <a:graphicFrameLocks xmlns:a="http://schemas.openxmlformats.org/drawingml/2006/main" noChangeAspect="1"/>
             </wp:cNvGraphicFramePr>
@@ -17820,7 +17794,7 @@
                   <pic:spPr>
                     <a:xfrm>
                       <a:off x="0" y="0"/>
-                      <a:ext cx="5036009" cy="5135125"/>
+                      <a:ext cx="5032054" cy="5114491"/>
                     </a:xfrm>
                     <a:prstGeom prst="rect">
                       <a:avLst/>
@@ -19295,14 +19269,15 @@
       <w:r>
         <w:rPr>
           <w:rFonts w:eastAsia="Times New Roman"/>
+          <w:noProof w:val="0"/>
           <w:szCs w:val="26"/>
           <w:lang w:val="vi-VN" w:eastAsia="vi-VN"/>
         </w:rPr>
         <w:drawing>
-          <wp:inline distT="0" distB="0" distL="0" distR="0" wp14:anchorId="263385E3" wp14:editId="2D5FD0CC">
-            <wp:extent cx="2877185" cy="372865"/>
-            <wp:effectExtent l="0" t="0" r="0" b="8255"/>
-            <wp:docPr id="22" name="Picture 22"/>
+          <wp:inline distT="0" distB="0" distL="0" distR="0" wp14:anchorId="14BA3A32" wp14:editId="210C3714">
+            <wp:extent cx="2878015" cy="372448"/>
+            <wp:effectExtent l="0" t="0" r="0" b="8890"/>
+            <wp:docPr id="30" name="Picture 30"/>
             <wp:cNvGraphicFramePr>
               <a:graphicFrameLocks xmlns:a="http://schemas.openxmlformats.org/drawingml/2006/main" noChangeAspect="1"/>
             </wp:cNvGraphicFramePr>
@@ -19322,7 +19297,7 @@
                   <pic:spPr>
                     <a:xfrm>
                       <a:off x="0" y="0"/>
-                      <a:ext cx="2944486" cy="381587"/>
+                      <a:ext cx="3053267" cy="395128"/>
                     </a:xfrm>
                     <a:prstGeom prst="rect">
                       <a:avLst/>
@@ -19367,14 +19342,15 @@
       <w:r>
         <w:rPr>
           <w:rFonts w:eastAsia="Times New Roman"/>
+          <w:noProof w:val="0"/>
           <w:szCs w:val="26"/>
           <w:lang w:val="vi-VN" w:eastAsia="vi-VN"/>
         </w:rPr>
         <w:drawing>
-          <wp:inline distT="0" distB="0" distL="0" distR="0" wp14:anchorId="5CBDAF22" wp14:editId="59E84FA0">
-            <wp:extent cx="2870200" cy="1638584"/>
-            <wp:effectExtent l="0" t="0" r="6350" b="0"/>
-            <wp:docPr id="25" name="Picture 25"/>
+          <wp:inline distT="0" distB="0" distL="0" distR="0" wp14:anchorId="04970AEB" wp14:editId="20392867">
+            <wp:extent cx="2877820" cy="1389292"/>
+            <wp:effectExtent l="0" t="0" r="0" b="1905"/>
+            <wp:docPr id="32" name="Picture 32"/>
             <wp:cNvGraphicFramePr>
               <a:graphicFrameLocks xmlns:a="http://schemas.openxmlformats.org/drawingml/2006/main" noChangeAspect="1"/>
             </wp:cNvGraphicFramePr>
@@ -19394,7 +19370,7 @@
                   <pic:spPr>
                     <a:xfrm>
                       <a:off x="0" y="0"/>
-                      <a:ext cx="2877103" cy="1642525"/>
+                      <a:ext cx="2900770" cy="1400371"/>
                     </a:xfrm>
                     <a:prstGeom prst="rect">
                       <a:avLst/>
@@ -19735,7 +19711,6 @@
           <w:szCs w:val="26"/>
           <w:lang w:val="vi-VN" w:eastAsia="vi-VN"/>
         </w:rPr>
-        <w:lastRenderedPageBreak/>
         <w:t xml:space="preserve">- </w:t>
       </w:r>
       <w:r>
@@ -19796,6 +19771,7 @@
           <w:szCs w:val="26"/>
           <w:lang w:val="vi-VN" w:eastAsia="vi-VN"/>
         </w:rPr>
+        <w:lastRenderedPageBreak/>
         <w:t xml:space="preserve">- </w:t>
       </w:r>
       <w:r>
@@ -20981,7 +20957,6 @@
           <w:szCs w:val="26"/>
           <w:lang w:val="vi-VN" w:eastAsia="vi-VN"/>
         </w:rPr>
-        <w:lastRenderedPageBreak/>
         <w:t xml:space="preserve">- </w:t>
       </w:r>
       <w:r>
@@ -21039,6 +21014,7 @@
           <w:szCs w:val="26"/>
           <w:lang w:val="vi-VN" w:eastAsia="vi-VN"/>
         </w:rPr>
+        <w:lastRenderedPageBreak/>
         <w:t xml:space="preserve">Bước </w:t>
       </w:r>
       <w:r>
@@ -22117,6 +22093,21 @@
           <w:tab w:val="left" w:pos="3420"/>
         </w:tabs>
         <w:spacing w:after="0"/>
+        <w:ind w:left="2552"/>
+        <w:rPr>
+          <w:rFonts w:eastAsia="Times New Roman"/>
+          <w:noProof w:val="0"/>
+          <w:szCs w:val="26"/>
+          <w:lang w:eastAsia="vi-VN"/>
+        </w:rPr>
+      </w:pPr>
+    </w:p>
+    <w:p>
+      <w:pPr>
+        <w:tabs>
+          <w:tab w:val="left" w:pos="3420"/>
+        </w:tabs>
+        <w:spacing w:after="0"/>
         <w:ind w:left="709"/>
         <w:jc w:val="both"/>
         <w:rPr>
@@ -22174,14 +22165,15 @@
           <w:rFonts w:eastAsia="Times New Roman"/>
           <w:b/>
           <w:bCs/>
+          <w:noProof w:val="0"/>
           <w:szCs w:val="26"/>
           <w:lang w:eastAsia="vi-VN"/>
         </w:rPr>
         <w:drawing>
-          <wp:inline distT="0" distB="0" distL="0" distR="0" wp14:anchorId="09825EF8" wp14:editId="235F7C94">
-            <wp:extent cx="5017750" cy="2667000"/>
-            <wp:effectExtent l="0" t="0" r="0" b="0"/>
-            <wp:docPr id="29" name="Picture 29"/>
+          <wp:inline distT="0" distB="0" distL="0" distR="0" wp14:anchorId="07B9DC0F" wp14:editId="70E548A7">
+            <wp:extent cx="5056657" cy="2696308"/>
+            <wp:effectExtent l="0" t="0" r="0" b="8890"/>
+            <wp:docPr id="34" name="Picture 34"/>
             <wp:cNvGraphicFramePr>
               <a:graphicFrameLocks xmlns:a="http://schemas.openxmlformats.org/drawingml/2006/main" noChangeAspect="1"/>
             </wp:cNvGraphicFramePr>
@@ -22201,7 +22193,7 @@
                   <pic:spPr>
                     <a:xfrm>
                       <a:off x="0" y="0"/>
-                      <a:ext cx="5026338" cy="2671565"/>
+                      <a:ext cx="5065421" cy="2700981"/>
                     </a:xfrm>
                     <a:prstGeom prst="rect">
                       <a:avLst/>
@@ -22260,10 +22252,10 @@
         </w:rPr>
         <w:lastRenderedPageBreak/>
         <w:drawing>
-          <wp:inline distT="0" distB="0" distL="0" distR="0" wp14:anchorId="6C4B738E" wp14:editId="6FE08E0F">
-            <wp:extent cx="5027793" cy="6715760"/>
-            <wp:effectExtent l="0" t="0" r="1905" b="0"/>
-            <wp:docPr id="7" name="Picture 7"/>
+          <wp:inline distT="0" distB="0" distL="0" distR="0" wp14:anchorId="04FFCE83" wp14:editId="756425FC">
+            <wp:extent cx="5040923" cy="6757958"/>
+            <wp:effectExtent l="0" t="0" r="7620" b="5080"/>
+            <wp:docPr id="36" name="Picture 36"/>
             <wp:cNvGraphicFramePr>
               <a:graphicFrameLocks xmlns:a="http://schemas.openxmlformats.org/drawingml/2006/main" noChangeAspect="1"/>
             </wp:cNvGraphicFramePr>
@@ -22283,7 +22275,7 @@
                   <pic:spPr>
                     <a:xfrm>
                       <a:off x="0" y="0"/>
-                      <a:ext cx="5034222" cy="6724347"/>
+                      <a:ext cx="5047955" cy="6767386"/>
                     </a:xfrm>
                     <a:prstGeom prst="rect">
                       <a:avLst/>
@@ -22298,96 +22290,6 @@
     </w:p>
     <w:p>
       <w:pPr>
-        <w:tabs>
-          <w:tab w:val="left" w:pos="3420"/>
-        </w:tabs>
-        <w:spacing w:after="0"/>
-        <w:ind w:left="851"/>
-        <w:jc w:val="both"/>
-        <w:rPr>
-          <w:rFonts w:eastAsia="Times New Roman"/>
-          <w:b/>
-          <w:bCs/>
-          <w:noProof w:val="0"/>
-          <w:szCs w:val="26"/>
-          <w:lang w:eastAsia="vi-VN"/>
-        </w:rPr>
-      </w:pPr>
-    </w:p>
-    <w:p>
-      <w:pPr>
-        <w:tabs>
-          <w:tab w:val="left" w:pos="3420"/>
-        </w:tabs>
-        <w:spacing w:after="0"/>
-        <w:ind w:left="851"/>
-        <w:jc w:val="both"/>
-        <w:rPr>
-          <w:rFonts w:eastAsia="Times New Roman"/>
-          <w:b/>
-          <w:bCs/>
-          <w:noProof w:val="0"/>
-          <w:szCs w:val="26"/>
-          <w:lang w:eastAsia="vi-VN"/>
-        </w:rPr>
-      </w:pPr>
-    </w:p>
-    <w:p>
-      <w:pPr>
-        <w:tabs>
-          <w:tab w:val="left" w:pos="3420"/>
-        </w:tabs>
-        <w:spacing w:after="0"/>
-        <w:ind w:left="851"/>
-        <w:jc w:val="both"/>
-        <w:rPr>
-          <w:rFonts w:eastAsia="Times New Roman"/>
-          <w:b/>
-          <w:bCs/>
-          <w:noProof w:val="0"/>
-          <w:szCs w:val="26"/>
-          <w:lang w:eastAsia="vi-VN"/>
-        </w:rPr>
-      </w:pPr>
-    </w:p>
-    <w:p>
-      <w:pPr>
-        <w:tabs>
-          <w:tab w:val="left" w:pos="3420"/>
-        </w:tabs>
-        <w:spacing w:after="0"/>
-        <w:ind w:left="851"/>
-        <w:jc w:val="both"/>
-        <w:rPr>
-          <w:rFonts w:eastAsia="Times New Roman"/>
-          <w:b/>
-          <w:bCs/>
-          <w:noProof w:val="0"/>
-          <w:szCs w:val="26"/>
-          <w:lang w:eastAsia="vi-VN"/>
-        </w:rPr>
-      </w:pPr>
-    </w:p>
-    <w:p>
-      <w:pPr>
-        <w:tabs>
-          <w:tab w:val="left" w:pos="3420"/>
-        </w:tabs>
-        <w:spacing w:after="0"/>
-        <w:ind w:left="851"/>
-        <w:jc w:val="both"/>
-        <w:rPr>
-          <w:rFonts w:eastAsia="Times New Roman"/>
-          <w:b/>
-          <w:bCs/>
-          <w:noProof w:val="0"/>
-          <w:szCs w:val="26"/>
-          <w:lang w:eastAsia="vi-VN"/>
-        </w:rPr>
-      </w:pPr>
-    </w:p>
-    <w:p>
-      <w:pPr>
         <w:spacing w:after="0"/>
         <w:ind w:left="851" w:hanging="142"/>
         <w:jc w:val="both"/>
@@ -22409,7 +22311,6 @@
           <w:szCs w:val="26"/>
           <w:lang w:eastAsia="vi-VN"/>
         </w:rPr>
-        <w:lastRenderedPageBreak/>
         <w:t xml:space="preserve">4.3 </w:t>
       </w:r>
       <w:r>
@@ -22692,6 +22593,7 @@
                 <w:szCs w:val="26"/>
                 <w:lang w:eastAsia="vi-VN"/>
               </w:rPr>
+              <w:lastRenderedPageBreak/>
               <w:t>2</w:t>
             </w:r>
           </w:p>
@@ -23159,7 +23061,25 @@
                 <w:szCs w:val="26"/>
                 <w:lang w:eastAsia="vi-VN"/>
               </w:rPr>
-              <w:t>Lưu trữ thông tin về phiếu khám bệnh bao gồm mã phiếu khám bệnh, mã bệnh nhân, triệu chứng và mã bệnh</w:t>
+              <w:t xml:space="preserve">Lưu trữ thông tin về phiếu khám bệnh bao gồm mã phiếu khám bệnh, mã </w:t>
+            </w:r>
+            <w:r>
+              <w:rPr>
+                <w:rFonts w:eastAsia="Times New Roman"/>
+                <w:noProof w:val="0"/>
+                <w:szCs w:val="26"/>
+                <w:lang w:eastAsia="vi-VN"/>
+              </w:rPr>
+              <w:t>chi tiết khám bệnh</w:t>
+            </w:r>
+            <w:r>
+              <w:rPr>
+                <w:rFonts w:eastAsia="Times New Roman"/>
+                <w:noProof w:val="0"/>
+                <w:szCs w:val="26"/>
+                <w:lang w:eastAsia="vi-VN"/>
+              </w:rPr>
+              <w:t>, triệu chứng và mã bệnh</w:t>
             </w:r>
           </w:p>
         </w:tc>
@@ -23421,7 +23341,6 @@
                 <w:szCs w:val="26"/>
                 <w:lang w:eastAsia="vi-VN"/>
               </w:rPr>
-              <w:lastRenderedPageBreak/>
               <w:t>1</w:t>
             </w:r>
             <w:r>
@@ -23481,7 +23400,25 @@
                 <w:szCs w:val="26"/>
                 <w:lang w:eastAsia="vi-VN"/>
               </w:rPr>
-              <w:t>Lưu trữ thông tin về hóa đơn bao gồm số hóa đơn, mã bệnh nhân, tiền khám và tổng tiền thuốc</w:t>
+              <w:t xml:space="preserve">Lưu trữ thông tin về hóa đơn bao gồm số hóa đơn, mã </w:t>
+            </w:r>
+            <w:r>
+              <w:rPr>
+                <w:rFonts w:eastAsia="Times New Roman"/>
+                <w:noProof w:val="0"/>
+                <w:szCs w:val="26"/>
+                <w:lang w:eastAsia="vi-VN"/>
+              </w:rPr>
+              <w:t>chi tiết khám bệnh</w:t>
+            </w:r>
+            <w:r>
+              <w:rPr>
+                <w:rFonts w:eastAsia="Times New Roman"/>
+                <w:noProof w:val="0"/>
+                <w:szCs w:val="26"/>
+                <w:lang w:eastAsia="vi-VN"/>
+              </w:rPr>
+              <w:t>, tiền khám và tổng tiền thuốc</w:t>
             </w:r>
           </w:p>
         </w:tc>
@@ -23623,6 +23560,7 @@
                 <w:szCs w:val="26"/>
                 <w:lang w:eastAsia="vi-VN"/>
               </w:rPr>
+              <w:lastRenderedPageBreak/>
               <w:t>1</w:t>
             </w:r>
             <w:r>
@@ -25243,7 +25181,6 @@
           <w:szCs w:val="26"/>
           <w:lang w:eastAsia="vi-VN"/>
         </w:rPr>
-        <w:lastRenderedPageBreak/>
         <w:t>4.4.3 Bảng THUOC</w:t>
       </w:r>
     </w:p>
@@ -25590,6 +25527,7 @@
                 <w:szCs w:val="26"/>
                 <w:lang w:eastAsia="vi-VN"/>
               </w:rPr>
+              <w:lastRenderedPageBreak/>
               <w:t>2</w:t>
             </w:r>
           </w:p>
@@ -25674,16 +25612,7 @@
                 <w:szCs w:val="26"/>
                 <w:lang w:eastAsia="vi-VN"/>
               </w:rPr>
-              <w:t>hác rỗng</w:t>
-            </w:r>
-            <w:r>
-              <w:rPr>
-                <w:rFonts w:eastAsia="Times New Roman"/>
-                <w:noProof w:val="0"/>
-                <w:szCs w:val="26"/>
-                <w:lang w:eastAsia="vi-VN"/>
-              </w:rPr>
-              <w:t xml:space="preserve"> </w:t>
+              <w:t xml:space="preserve">hác rỗng </w:t>
             </w:r>
             <w:r>
               <w:rPr>
@@ -26517,6 +26446,76 @@
         </w:tc>
       </w:tr>
     </w:tbl>
+    <w:p>
+      <w:pPr>
+        <w:spacing w:after="0"/>
+        <w:jc w:val="both"/>
+        <w:rPr>
+          <w:rFonts w:eastAsia="Times New Roman"/>
+          <w:b/>
+          <w:bCs/>
+          <w:noProof w:val="0"/>
+          <w:szCs w:val="26"/>
+          <w:lang w:eastAsia="vi-VN"/>
+        </w:rPr>
+      </w:pPr>
+    </w:p>
+    <w:p>
+      <w:pPr>
+        <w:spacing w:after="0"/>
+        <w:jc w:val="both"/>
+        <w:rPr>
+          <w:rFonts w:eastAsia="Times New Roman"/>
+          <w:b/>
+          <w:bCs/>
+          <w:noProof w:val="0"/>
+          <w:szCs w:val="26"/>
+          <w:lang w:eastAsia="vi-VN"/>
+        </w:rPr>
+      </w:pPr>
+    </w:p>
+    <w:p>
+      <w:pPr>
+        <w:spacing w:after="0"/>
+        <w:jc w:val="both"/>
+        <w:rPr>
+          <w:rFonts w:eastAsia="Times New Roman"/>
+          <w:b/>
+          <w:bCs/>
+          <w:noProof w:val="0"/>
+          <w:szCs w:val="26"/>
+          <w:lang w:eastAsia="vi-VN"/>
+        </w:rPr>
+      </w:pPr>
+    </w:p>
+    <w:p>
+      <w:pPr>
+        <w:spacing w:after="0"/>
+        <w:jc w:val="both"/>
+        <w:rPr>
+          <w:rFonts w:eastAsia="Times New Roman"/>
+          <w:b/>
+          <w:bCs/>
+          <w:noProof w:val="0"/>
+          <w:szCs w:val="26"/>
+          <w:lang w:eastAsia="vi-VN"/>
+        </w:rPr>
+      </w:pPr>
+    </w:p>
+    <w:p>
+      <w:pPr>
+        <w:spacing w:after="0"/>
+        <w:jc w:val="both"/>
+        <w:rPr>
+          <w:rFonts w:eastAsia="Times New Roman"/>
+          <w:b/>
+          <w:bCs/>
+          <w:noProof w:val="0"/>
+          <w:szCs w:val="26"/>
+          <w:lang w:eastAsia="vi-VN"/>
+        </w:rPr>
+      </w:pPr>
+    </w:p>
     <w:p>
       <w:pPr>
         <w:spacing w:after="0"/>
@@ -28708,7 +28707,7 @@
                 <w:szCs w:val="26"/>
                 <w:lang w:eastAsia="vi-VN"/>
               </w:rPr>
-              <w:t>MaBenhNhan</w:t>
+              <w:t>MaCTKB</w:t>
             </w:r>
           </w:p>
         </w:tc>
@@ -28810,7 +28809,16 @@
                 <w:szCs w:val="26"/>
                 <w:lang w:eastAsia="vi-VN"/>
               </w:rPr>
-              <w:t>Mã bệnh nhân</w:t>
+              <w:t xml:space="preserve">Mã </w:t>
+            </w:r>
+            <w:r>
+              <w:rPr>
+                <w:rFonts w:eastAsia="Times New Roman"/>
+                <w:noProof w:val="0"/>
+                <w:szCs w:val="26"/>
+                <w:lang w:eastAsia="vi-VN"/>
+              </w:rPr>
+              <w:t>chi tiết khám bệnh</w:t>
             </w:r>
           </w:p>
         </w:tc>
@@ -32045,7 +32053,7 @@
                 <w:szCs w:val="26"/>
                 <w:lang w:eastAsia="vi-VN"/>
               </w:rPr>
-              <w:t>MaBenhNhan</w:t>
+              <w:t>MaCTKB</w:t>
             </w:r>
           </w:p>
         </w:tc>
@@ -32147,7 +32155,16 @@
                 <w:szCs w:val="26"/>
                 <w:lang w:eastAsia="vi-VN"/>
               </w:rPr>
-              <w:t>Mã bệnh nhân</w:t>
+              <w:t xml:space="preserve">Mã </w:t>
+            </w:r>
+            <w:r>
+              <w:rPr>
+                <w:rFonts w:eastAsia="Times New Roman"/>
+                <w:noProof w:val="0"/>
+                <w:szCs w:val="26"/>
+                <w:lang w:eastAsia="vi-VN"/>
+              </w:rPr>
+              <w:t>chi tiết khám bệnh</w:t>
             </w:r>
           </w:p>
         </w:tc>
@@ -34780,40 +34797,7 @@
           <w:szCs w:val="26"/>
           <w:lang w:eastAsia="vi-VN"/>
         </w:rPr>
-        <w:t>4.4.1</w:t>
-      </w:r>
-      <w:r>
-        <w:rPr>
-          <w:rFonts w:eastAsia="Times New Roman"/>
-          <w:b/>
-          <w:bCs/>
-          <w:noProof w:val="0"/>
-          <w:szCs w:val="26"/>
-          <w:lang w:eastAsia="vi-VN"/>
-        </w:rPr>
-        <w:t>3</w:t>
-      </w:r>
-      <w:r>
-        <w:rPr>
-          <w:rFonts w:eastAsia="Times New Roman"/>
-          <w:b/>
-          <w:bCs/>
-          <w:noProof w:val="0"/>
-          <w:szCs w:val="26"/>
-          <w:lang w:eastAsia="vi-VN"/>
-        </w:rPr>
-        <w:t xml:space="preserve"> Bảng </w:t>
-      </w:r>
-      <w:r>
-        <w:rPr>
-          <w:rFonts w:eastAsia="Times New Roman"/>
-          <w:b/>
-          <w:bCs/>
-          <w:noProof w:val="0"/>
-          <w:szCs w:val="26"/>
-          <w:lang w:eastAsia="vi-VN"/>
-        </w:rPr>
-        <w:t>CTKB</w:t>
+        <w:t>4.4.13 Bảng CTKB</w:t>
       </w:r>
     </w:p>
     <w:p>
@@ -34835,34 +34819,7 @@
           <w:szCs w:val="26"/>
           <w:lang w:eastAsia="vi-VN"/>
         </w:rPr>
-        <w:t>Bảng 4.</w:t>
-      </w:r>
-      <w:r>
-        <w:rPr>
-          <w:rFonts w:eastAsia="Times New Roman"/>
-          <w:noProof w:val="0"/>
-          <w:szCs w:val="26"/>
-          <w:lang w:eastAsia="vi-VN"/>
-        </w:rPr>
-        <w:t>14</w:t>
-      </w:r>
-      <w:r>
-        <w:rPr>
-          <w:rFonts w:eastAsia="Times New Roman"/>
-          <w:noProof w:val="0"/>
-          <w:szCs w:val="26"/>
-          <w:lang w:eastAsia="vi-VN"/>
-        </w:rPr>
-        <w:t xml:space="preserve"> Bảng các thuộc tính của bảng </w:t>
-      </w:r>
-      <w:r>
-        <w:rPr>
-          <w:rFonts w:eastAsia="Times New Roman"/>
-          <w:noProof w:val="0"/>
-          <w:szCs w:val="26"/>
-          <w:lang w:eastAsia="vi-VN"/>
-        </w:rPr>
-        <w:t>CTKB</w:t>
+        <w:t>Bảng 4.14 Bảng các thuộc tính của bảng CTKB</w:t>
       </w:r>
     </w:p>
     <w:tbl>

</xml_diff>